<commit_message>
Report was added and Excel functions revisited
</commit_message>
<xml_diff>
--- a/01-Excel/Report.docx
+++ b/01-Excel/Report.docx
@@ -4,8 +4,31 @@
   <w:body>
     <w:p>
       <w:pPr>
-        <w:ind w:left="720" w:hanging="360"/>
-      </w:pPr>
+        <w:pStyle w:val="Heading1"/>
+        <w:rPr>
+          <w:rStyle w:val="IntenseEmphasis"/>
+        </w:rPr>
+      </w:pPr>
+      <w:r>
+        <w:rPr>
+          <w:rStyle w:val="IntenseEmphasis"/>
+        </w:rPr>
+        <w:t xml:space="preserve">Kickstarter MyChart </w:t>
+      </w:r>
+      <w:r>
+        <w:rPr>
+          <w:rStyle w:val="IntenseEmphasis"/>
+        </w:rPr>
+        <w:t>R</w:t>
+      </w:r>
+      <w:bookmarkStart w:id="0" w:name="_GoBack"/>
+      <w:bookmarkEnd w:id="0"/>
+      <w:r>
+        <w:rPr>
+          <w:rStyle w:val="IntenseEmphasis"/>
+        </w:rPr>
+        <w:t>eport</w:t>
+      </w:r>
     </w:p>
     <w:p>
       <w:pPr>
@@ -15,17 +38,191 @@
           <w:numId w:val="1"/>
         </w:numPr>
       </w:pPr>
-      <w:bookmarkStart w:id="0" w:name="_GoBack"/>
-      <w:bookmarkEnd w:id="0"/>
-      <w:r>
-        <w:t>Theater category campaigns were the most successful</w:t>
+      <w:r>
+        <w:t>Conclusions</w:t>
       </w:r>
     </w:p>
     <w:p>
       <w:pPr>
         <w:pStyle w:val="ListParagraph"/>
-      </w:pPr>
-    </w:p>
+        <w:numPr>
+          <w:ilvl w:val="1"/>
+          <w:numId w:val="1"/>
+        </w:numPr>
+      </w:pPr>
+      <w:r>
+        <w:rPr>
+          <w:b/>
+        </w:rPr>
+        <w:t>Theater</w:t>
+      </w:r>
+      <w:r>
+        <w:t xml:space="preserve"> category campaigns were </w:t>
+      </w:r>
+      <w:r>
+        <w:t>able to gain most funds and were the most successful</w:t>
+      </w:r>
+    </w:p>
+    <w:p>
+      <w:pPr>
+        <w:pStyle w:val="ListParagraph"/>
+        <w:numPr>
+          <w:ilvl w:val="1"/>
+          <w:numId w:val="1"/>
+        </w:numPr>
+      </w:pPr>
+      <w:r>
+        <w:rPr>
+          <w:b/>
+        </w:rPr>
+        <w:t>Animation</w:t>
+      </w:r>
+      <w:r>
+        <w:t xml:space="preserve"> sub</w:t>
+      </w:r>
+      <w:r>
+        <w:t>-</w:t>
+      </w:r>
+      <w:r>
+        <w:t xml:space="preserve">category campaigns were 100% failed and </w:t>
+      </w:r>
+      <w:r>
+        <w:rPr>
+          <w:b/>
+        </w:rPr>
+        <w:t>Plays</w:t>
+      </w:r>
+      <w:r>
+        <w:t xml:space="preserve"> sub</w:t>
+      </w:r>
+      <w:r>
+        <w:t>-</w:t>
+      </w:r>
+      <w:r>
+        <w:t xml:space="preserve">category was </w:t>
+      </w:r>
+      <w:r>
+        <w:t>the most successful.</w:t>
+      </w:r>
+      <w:r>
+        <w:t xml:space="preserve"> </w:t>
+      </w:r>
+    </w:p>
+    <w:p>
+      <w:pPr>
+        <w:pStyle w:val="ListParagraph"/>
+        <w:numPr>
+          <w:ilvl w:val="1"/>
+          <w:numId w:val="1"/>
+        </w:numPr>
+      </w:pPr>
+      <w:r>
+        <w:t>Most successful campaign</w:t>
+      </w:r>
+      <w:r>
+        <w:t>s</w:t>
+      </w:r>
+      <w:r>
+        <w:t xml:space="preserve"> were created on </w:t>
+      </w:r>
+      <w:r>
+        <w:t>May.  Hence, we can predict that the campaigns which are creating on May</w:t>
+      </w:r>
+      <w:r>
+        <w:t>,</w:t>
+      </w:r>
+      <w:r>
+        <w:t xml:space="preserve"> </w:t>
+      </w:r>
+      <w:r>
+        <w:t>would</w:t>
+      </w:r>
+      <w:r>
+        <w:t xml:space="preserve"> have a</w:t>
+      </w:r>
+      <w:r>
+        <w:t xml:space="preserve"> high success rate.</w:t>
+      </w:r>
+    </w:p>
+    <w:p>
+      <w:pPr>
+        <w:pStyle w:val="ListParagraph"/>
+        <w:numPr>
+          <w:ilvl w:val="0"/>
+          <w:numId w:val="1"/>
+        </w:numPr>
+      </w:pPr>
+      <w:r>
+        <w:t>Limitations</w:t>
+      </w:r>
+    </w:p>
+    <w:p>
+      <w:pPr>
+        <w:pStyle w:val="ListParagraph"/>
+        <w:numPr>
+          <w:ilvl w:val="1"/>
+          <w:numId w:val="1"/>
+        </w:numPr>
+      </w:pPr>
+      <w:r>
+        <w:t>3038 out of 4114 (~73%) campaigns in this data set were initiated in US. Hence this is not a complete representation of global campaigns and the data set would not be helpful when predicting a global campaign success rate.</w:t>
+      </w:r>
+    </w:p>
+    <w:p>
+      <w:pPr>
+        <w:pStyle w:val="ListParagraph"/>
+        <w:numPr>
+          <w:ilvl w:val="0"/>
+          <w:numId w:val="1"/>
+        </w:numPr>
+      </w:pPr>
+      <w:r>
+        <w:t>Other possible charts</w:t>
+      </w:r>
+    </w:p>
+    <w:p>
+      <w:pPr>
+        <w:pStyle w:val="ListParagraph"/>
+        <w:numPr>
+          <w:ilvl w:val="1"/>
+          <w:numId w:val="1"/>
+        </w:numPr>
+      </w:pPr>
+      <w:r>
+        <w:t>We could create successful% vs Category (or sub category) get a more accurate understanding about which category (or sub category) would have most success rate.</w:t>
+      </w:r>
+    </w:p>
+    <w:p>
+      <w:pPr>
+        <w:pStyle w:val="ListParagraph"/>
+        <w:numPr>
+          <w:ilvl w:val="1"/>
+          <w:numId w:val="1"/>
+        </w:numPr>
+      </w:pPr>
+      <w:r>
+        <w:t xml:space="preserve">A chart which shows campaign outcome based on goal would help to decide on appropriate goal for a campaign </w:t>
+      </w:r>
+      <w:r>
+        <w:t>to</w:t>
+      </w:r>
+      <w:r>
+        <w:t xml:space="preserve"> become successful</w:t>
+      </w:r>
+    </w:p>
+    <w:p>
+      <w:pPr>
+        <w:pStyle w:val="ListParagraph"/>
+        <w:numPr>
+          <w:ilvl w:val="1"/>
+          <w:numId w:val="1"/>
+        </w:numPr>
+      </w:pPr>
+      <w:r>
+        <w:t>A chart on Campaign outcome based on pledged amount would help to decide on adequate pledged amount to become successful</w:t>
+      </w:r>
+    </w:p>
+    <w:p/>
     <w:sectPr>
       <w:pgSz w:w="12240" w:h="15840"/>
       <w:pgMar w:top="1440" w:right="1440" w:bottom="1440" w:left="1440" w:header="720" w:footer="720" w:gutter="0"/>
@@ -34,6 +231,56 @@
     </w:sectPr>
   </w:body>
 </w:document>
+</file>
+
+<file path=word/endnotes.xml><?xml version="1.0" encoding="utf-8"?>
+<w:endnotes xmlns:wpc="http://schemas.microsoft.com/office/word/2010/wordprocessingCanvas" xmlns:cx="http://schemas.microsoft.com/office/drawing/2014/chartex" xmlns:cx1="http://schemas.microsoft.com/office/drawing/2015/9/8/chartex" xmlns:cx2="http://schemas.microsoft.com/office/drawing/2015/10/21/chartex" xmlns:cx3="http://schemas.microsoft.com/office/drawing/2016/5/9/chartex" xmlns:cx4="http://schemas.microsoft.com/office/drawing/2016/5/10/chartex" xmlns:cx5="http://schemas.microsoft.com/office/drawing/2016/5/11/chartex" xmlns:cx6="http://schemas.microsoft.com/office/drawing/2016/5/12/chartex" xmlns:cx7="http://schemas.microsoft.com/office/drawing/2016/5/13/chartex" xmlns:cx8="http://schemas.microsoft.com/office/drawing/2016/5/14/chartex" xmlns:mc="http://schemas.openxmlformats.org/markup-compatibility/2006" xmlns:aink="http://schemas.microsoft.com/office/drawing/2016/ink" xmlns:am3d="http://schemas.microsoft.com/office/drawing/2017/model3d" xmlns:o="urn:schemas-microsoft-com:office:office" xmlns:r="http://schemas.openxmlformats.org/officeDocument/2006/relationships" xmlns:m="http://schemas.openxmlformats.org/officeDocument/2006/math" xmlns:v="urn:schemas-microsoft-com:vml" xmlns:wp14="http://schemas.microsoft.com/office/word/2010/wordprocessingDrawing" xmlns:wp="http://schemas.openxmlformats.org/drawingml/2006/wordprocessingDrawing" xmlns:w10="urn:schemas-microsoft-com:office:word" xmlns:w="http://schemas.openxmlformats.org/wordprocessingml/2006/main" xmlns:w14="http://schemas.microsoft.com/office/word/2010/wordml" xmlns:w15="http://schemas.microsoft.com/office/word/2012/wordml" xmlns:w16cid="http://schemas.microsoft.com/office/word/2016/wordml/cid" xmlns:w16se="http://schemas.microsoft.com/office/word/2015/wordml/symex" xmlns:wpg="http://schemas.microsoft.com/office/word/2010/wordprocessingGroup" xmlns:wpi="http://schemas.microsoft.com/office/word/2010/wordprocessingInk" xmlns:wne="http://schemas.microsoft.com/office/word/2006/wordml" xmlns:wps="http://schemas.microsoft.com/office/word/2010/wordprocessingShape" mc:Ignorable="w14 w15 w16se w16cid wp14">
+  <w:endnote w:type="separator" w:id="-1">
+    <w:p>
+      <w:pPr>
+        <w:spacing w:after="0" w:line="240" w:lineRule="auto"/>
+      </w:pPr>
+      <w:r>
+        <w:separator/>
+      </w:r>
+    </w:p>
+  </w:endnote>
+  <w:endnote w:type="continuationSeparator" w:id="0">
+    <w:p>
+      <w:pPr>
+        <w:spacing w:after="0" w:line="240" w:lineRule="auto"/>
+      </w:pPr>
+      <w:r>
+        <w:continuationSeparator/>
+      </w:r>
+    </w:p>
+  </w:endnote>
+</w:endnotes>
+</file>
+
+<file path=word/footnotes.xml><?xml version="1.0" encoding="utf-8"?>
+<w:footnotes xmlns:wpc="http://schemas.microsoft.com/office/word/2010/wordprocessingCanvas" xmlns:cx="http://schemas.microsoft.com/office/drawing/2014/chartex" xmlns:cx1="http://schemas.microsoft.com/office/drawing/2015/9/8/chartex" xmlns:cx2="http://schemas.microsoft.com/office/drawing/2015/10/21/chartex" xmlns:cx3="http://schemas.microsoft.com/office/drawing/2016/5/9/chartex" xmlns:cx4="http://schemas.microsoft.com/office/drawing/2016/5/10/chartex" xmlns:cx5="http://schemas.microsoft.com/office/drawing/2016/5/11/chartex" xmlns:cx6="http://schemas.microsoft.com/office/drawing/2016/5/12/chartex" xmlns:cx7="http://schemas.microsoft.com/office/drawing/2016/5/13/chartex" xmlns:cx8="http://schemas.microsoft.com/office/drawing/2016/5/14/chartex" xmlns:mc="http://schemas.openxmlformats.org/markup-compatibility/2006" xmlns:aink="http://schemas.microsoft.com/office/drawing/2016/ink" xmlns:am3d="http://schemas.microsoft.com/office/drawing/2017/model3d" xmlns:o="urn:schemas-microsoft-com:office:office" xmlns:r="http://schemas.openxmlformats.org/officeDocument/2006/relationships" xmlns:m="http://schemas.openxmlformats.org/officeDocument/2006/math" xmlns:v="urn:schemas-microsoft-com:vml" xmlns:wp14="http://schemas.microsoft.com/office/word/2010/wordprocessingDrawing" xmlns:wp="http://schemas.openxmlformats.org/drawingml/2006/wordprocessingDrawing" xmlns:w10="urn:schemas-microsoft-com:office:word" xmlns:w="http://schemas.openxmlformats.org/wordprocessingml/2006/main" xmlns:w14="http://schemas.microsoft.com/office/word/2010/wordml" xmlns:w15="http://schemas.microsoft.com/office/word/2012/wordml" xmlns:w16cid="http://schemas.microsoft.com/office/word/2016/wordml/cid" xmlns:w16se="http://schemas.microsoft.com/office/word/2015/wordml/symex" xmlns:wpg="http://schemas.microsoft.com/office/word/2010/wordprocessingGroup" xmlns:wpi="http://schemas.microsoft.com/office/word/2010/wordprocessingInk" xmlns:wne="http://schemas.microsoft.com/office/word/2006/wordml" xmlns:wps="http://schemas.microsoft.com/office/word/2010/wordprocessingShape" mc:Ignorable="w14 w15 w16se w16cid wp14">
+  <w:footnote w:type="separator" w:id="-1">
+    <w:p>
+      <w:pPr>
+        <w:spacing w:after="0" w:line="240" w:lineRule="auto"/>
+      </w:pPr>
+      <w:r>
+        <w:separator/>
+      </w:r>
+    </w:p>
+  </w:footnote>
+  <w:footnote w:type="continuationSeparator" w:id="0">
+    <w:p>
+      <w:pPr>
+        <w:spacing w:after="0" w:line="240" w:lineRule="auto"/>
+      </w:pPr>
+      <w:r>
+        <w:continuationSeparator/>
+      </w:r>
+    </w:p>
+  </w:footnote>
+</w:footnotes>
 </file>
 
 <file path=word/numbering.xml><?xml version="1.0" encoding="utf-8"?>
@@ -51,7 +298,7 @@
         <w:ind w:left="720" w:hanging="360"/>
       </w:pPr>
     </w:lvl>
-    <w:lvl w:ilvl="1" w:tplc="04090019" w:tentative="1">
+    <w:lvl w:ilvl="1" w:tplc="04090019">
       <w:start w:val="1"/>
       <w:numFmt w:val="lowerLetter"/>
       <w:lvlText w:val="%2."/>
@@ -525,6 +772,27 @@
     <w:name w:val="Normal"/>
     <w:qFormat/>
   </w:style>
+  <w:style w:type="paragraph" w:styleId="Heading1">
+    <w:name w:val="heading 1"/>
+    <w:basedOn w:val="Normal"/>
+    <w:next w:val="Normal"/>
+    <w:link w:val="Heading1Char"/>
+    <w:uiPriority w:val="9"/>
+    <w:qFormat/>
+    <w:rsid w:val="00680DCC"/>
+    <w:pPr>
+      <w:keepNext/>
+      <w:keepLines/>
+      <w:spacing w:before="240" w:after="0"/>
+      <w:outlineLvl w:val="0"/>
+    </w:pPr>
+    <w:rPr>
+      <w:rFonts w:asciiTheme="majorHAnsi" w:eastAsiaTheme="majorEastAsia" w:hAnsiTheme="majorHAnsi" w:cstheme="majorBidi"/>
+      <w:color w:val="2F5496" w:themeColor="accent1" w:themeShade="BF"/>
+      <w:sz w:val="32"/>
+      <w:szCs w:val="32"/>
+    </w:rPr>
+  </w:style>
   <w:style w:type="character" w:default="1" w:styleId="DefaultParagraphFont">
     <w:name w:val="Default Paragraph Font"/>
     <w:uiPriority w:val="1"/>
@@ -562,6 +830,75 @@
       <w:ind w:left="720"/>
       <w:contextualSpacing/>
     </w:pPr>
+  </w:style>
+  <w:style w:type="paragraph" w:styleId="Header">
+    <w:name w:val="header"/>
+    <w:basedOn w:val="Normal"/>
+    <w:link w:val="HeaderChar"/>
+    <w:uiPriority w:val="99"/>
+    <w:unhideWhenUsed/>
+    <w:rsid w:val="00680DCC"/>
+    <w:pPr>
+      <w:tabs>
+        <w:tab w:val="center" w:pos="4680"/>
+        <w:tab w:val="right" w:pos="9360"/>
+      </w:tabs>
+      <w:spacing w:after="0" w:line="240" w:lineRule="auto"/>
+    </w:pPr>
+  </w:style>
+  <w:style w:type="character" w:customStyle="1" w:styleId="HeaderChar">
+    <w:name w:val="Header Char"/>
+    <w:basedOn w:val="DefaultParagraphFont"/>
+    <w:link w:val="Header"/>
+    <w:uiPriority w:val="99"/>
+    <w:rsid w:val="00680DCC"/>
+  </w:style>
+  <w:style w:type="paragraph" w:styleId="Footer">
+    <w:name w:val="footer"/>
+    <w:basedOn w:val="Normal"/>
+    <w:link w:val="FooterChar"/>
+    <w:uiPriority w:val="99"/>
+    <w:unhideWhenUsed/>
+    <w:rsid w:val="00680DCC"/>
+    <w:pPr>
+      <w:tabs>
+        <w:tab w:val="center" w:pos="4680"/>
+        <w:tab w:val="right" w:pos="9360"/>
+      </w:tabs>
+      <w:spacing w:after="0" w:line="240" w:lineRule="auto"/>
+    </w:pPr>
+  </w:style>
+  <w:style w:type="character" w:customStyle="1" w:styleId="FooterChar">
+    <w:name w:val="Footer Char"/>
+    <w:basedOn w:val="DefaultParagraphFont"/>
+    <w:link w:val="Footer"/>
+    <w:uiPriority w:val="99"/>
+    <w:rsid w:val="00680DCC"/>
+  </w:style>
+  <w:style w:type="character" w:styleId="IntenseEmphasis">
+    <w:name w:val="Intense Emphasis"/>
+    <w:basedOn w:val="DefaultParagraphFont"/>
+    <w:uiPriority w:val="21"/>
+    <w:qFormat/>
+    <w:rsid w:val="00680DCC"/>
+    <w:rPr>
+      <w:i/>
+      <w:iCs/>
+      <w:color w:val="4472C4" w:themeColor="accent1"/>
+    </w:rPr>
+  </w:style>
+  <w:style w:type="character" w:customStyle="1" w:styleId="Heading1Char">
+    <w:name w:val="Heading 1 Char"/>
+    <w:basedOn w:val="DefaultParagraphFont"/>
+    <w:link w:val="Heading1"/>
+    <w:uiPriority w:val="9"/>
+    <w:rsid w:val="00680DCC"/>
+    <w:rPr>
+      <w:rFonts w:asciiTheme="majorHAnsi" w:eastAsiaTheme="majorEastAsia" w:hAnsiTheme="majorHAnsi" w:cstheme="majorBidi"/>
+      <w:color w:val="2F5496" w:themeColor="accent1" w:themeShade="BF"/>
+      <w:sz w:val="32"/>
+      <w:szCs w:val="32"/>
+    </w:rPr>
   </w:style>
 </w:styles>
 </file>

</xml_diff>

<commit_message>
Update the report content
</commit_message>
<xml_diff>
--- a/01-Excel/Report.docx
+++ b/01-Excel/Report.docx
@@ -21,8 +21,6 @@
         </w:rPr>
         <w:t>R</w:t>
       </w:r>
-      <w:bookmarkStart w:id="0" w:name="_GoBack"/>
-      <w:bookmarkEnd w:id="0"/>
       <w:r>
         <w:rPr>
           <w:rStyle w:val="IntenseEmphasis"/>
@@ -51,6 +49,9 @@
         </w:numPr>
       </w:pPr>
       <w:r>
+        <w:t xml:space="preserve">The first stacked column chart illustrates the number of outcomes vs campaign category. It can clearly be seen that </w:t>
+      </w:r>
+      <w:r>
         <w:rPr>
           <w:b/>
         </w:rPr>
@@ -60,7 +61,16 @@
         <w:t xml:space="preserve"> category campaigns were </w:t>
       </w:r>
       <w:r>
-        <w:t>able to gain most funds and were the most successful</w:t>
+        <w:t xml:space="preserve">the most popular whilst </w:t>
+      </w:r>
+      <w:r>
+        <w:rPr>
+          <w:b/>
+        </w:rPr>
+        <w:t xml:space="preserve">journalism </w:t>
+      </w:r>
+      <w:r>
+        <w:t>was the least popular among categories.</w:t>
       </w:r>
     </w:p>
     <w:p>
@@ -72,6 +82,21 @@
         </w:numPr>
       </w:pPr>
       <w:r>
+        <w:t>The second stacked column chart shows the</w:t>
+      </w:r>
+      <w:r>
+        <w:rPr>
+          <w:b/>
+        </w:rPr>
+        <w:t xml:space="preserve"> </w:t>
+      </w:r>
+      <w:r>
+        <w:t>campaign outcome vs sub category.</w:t>
+      </w:r>
+      <w:r>
+        <w:t xml:space="preserve"> It is immediately apparent that </w:t>
+      </w:r>
+      <w:r>
         <w:rPr>
           <w:b/>
         </w:rPr>
@@ -117,7 +142,13 @@
         </w:numPr>
       </w:pPr>
       <w:r>
-        <w:t>Most successful campaign</w:t>
+        <w:t xml:space="preserve">The third line chart displays the campaign outcome based on the month of their creation. </w:t>
+      </w:r>
+      <w:r>
+        <w:t>It can be clearly seen that the m</w:t>
+      </w:r>
+      <w:r>
+        <w:t>ost successful campaign</w:t>
       </w:r>
       <w:r>
         <w:t>s</w:t>
@@ -125,8 +156,28 @@
       <w:r>
         <w:t xml:space="preserve"> were created on </w:t>
       </w:r>
-      <w:r>
-        <w:t>May.  Hence, we can predict that the campaigns which are creating on May</w:t>
+      <w:bookmarkStart w:id="0" w:name="_GoBack"/>
+      <w:r>
+        <w:rPr>
+          <w:b/>
+        </w:rPr>
+        <w:t>May</w:t>
+      </w:r>
+      <w:bookmarkEnd w:id="0"/>
+      <w:r>
+        <w:t xml:space="preserve">. </w:t>
+      </w:r>
+      <w:r>
+        <w:t>And the success rate declining towards December.</w:t>
+      </w:r>
+      <w:r>
+        <w:t xml:space="preserve"> Hence, we can predict that the campaigns which are creating </w:t>
+      </w:r>
+      <w:r>
+        <w:t>during</w:t>
+      </w:r>
+      <w:r>
+        <w:t xml:space="preserve"> May</w:t>
       </w:r>
       <w:r>
         <w:t>,</w:t>
@@ -201,7 +252,13 @@
         </w:numPr>
       </w:pPr>
       <w:r>
-        <w:t xml:space="preserve">A chart which shows campaign outcome based on goal would help to decide on appropriate goal for a campaign </w:t>
+        <w:t xml:space="preserve">A chart which shows campaign outcome based on goal </w:t>
+      </w:r>
+      <w:r>
+        <w:t>could</w:t>
+      </w:r>
+      <w:r>
+        <w:t xml:space="preserve"> help to decide on appropriate goal for a campaign </w:t>
       </w:r>
       <w:r>
         <w:t>to</w:t>
@@ -219,7 +276,13 @@
         </w:numPr>
       </w:pPr>
       <w:r>
-        <w:t>A chart on Campaign outcome based on pledged amount would help to decide on adequate pledged amount to become successful</w:t>
+        <w:t>A chart on Campaign outcome based on pledged amount would help to decide on adequate pledged amount</w:t>
+      </w:r>
+      <w:r>
+        <w:t xml:space="preserve"> required</w:t>
+      </w:r>
+      <w:r>
+        <w:t xml:space="preserve"> to become successful</w:t>
       </w:r>
     </w:p>
     <w:p/>

</xml_diff>